<commit_message>
These are the updated files for the NetSoft
</commit_message>
<xml_diff>
--- a/Test Questions.docx
+++ b/Test Questions.docx
@@ -4,163 +4,792 @@
   <w:body>
     <w:p>
       <w:r>
-        <w:t xml:space="preserve">    "Q1: Create a topology from CSV files and visualize the full network topology.",</w:t>
-      </w:r>
-    </w:p>
-    <w:p>
-      <w:r>
-        <w:t xml:space="preserve">    "Q2: Create a topology from CSV files (no visualization).",</w:t>
-      </w:r>
-    </w:p>
-    <w:p>
-      <w:r>
-        <w:t xml:space="preserve">    "Q3: Draw the network topology from the CSV files and label each link with its distance.",</w:t>
+        <w:t>New Set</w:t>
+      </w:r>
+    </w:p>
+    <w:p>
+      <w:pPr>
+        <w:rPr>
+          <w:b/>
+          <w:bCs/>
+        </w:rPr>
+      </w:pPr>
+      <w:r>
+        <w:rPr>
+          <w:b/>
+          <w:bCs/>
+        </w:rPr>
+        <w:t>Topology build + visualization</w:t>
+      </w:r>
+    </w:p>
+    <w:p>
+      <w:pPr>
+        <w:rPr>
+          <w:highlight w:val="yellow"/>
+        </w:rPr>
+      </w:pPr>
+      <w:r>
+        <w:rPr>
+          <w:b/>
+          <w:bCs/>
+        </w:rPr>
+        <w:t>Q1.</w:t>
+      </w:r>
+      <w:r>
+        <w:t xml:space="preserve"> </w:t>
+      </w:r>
+      <w:r>
+        <w:rPr>
+          <w:highlight w:val="yellow"/>
+        </w:rPr>
+        <w:t xml:space="preserve">Create a topology from CSV files and visualize the full network topology. </w:t>
+      </w:r>
+    </w:p>
+    <w:p>
+      <w:r>
+        <w:rPr>
+          <w:b/>
+          <w:bCs/>
+        </w:rPr>
+        <w:t>Q2.</w:t>
+      </w:r>
+      <w:r>
+        <w:t xml:space="preserve"> Create a topology from CSV files (no visualization).</w:t>
+      </w:r>
+      <w:r>
+        <w:t xml:space="preserve"> </w:t>
+      </w:r>
+      <w:r>
+        <w:br/>
+      </w:r>
+      <w:r>
+        <w:rPr>
+          <w:b/>
+          <w:bCs/>
+        </w:rPr>
+        <w:t>Q3.</w:t>
+      </w:r>
+      <w:r>
+        <w:t xml:space="preserve"> Draw the network topology from the CSV files and label each link with its distance.</w:t>
+      </w:r>
+    </w:p>
+    <w:p>
+      <w:r>
+        <w:pict w14:anchorId="6D838C3A">
+          <v:rect id="_x0000_i1025" style="width:468pt;height:1pt" o:hralign="center" o:hrstd="t" o:hr="t" fillcolor="#a0a0a0" stroked="f"/>
+        </w:pict>
+      </w:r>
+    </w:p>
+    <w:p>
+      <w:pPr>
+        <w:rPr>
+          <w:b/>
+          <w:bCs/>
+        </w:rPr>
+      </w:pPr>
+      <w:r>
+        <w:rPr>
+          <w:b/>
+          <w:bCs/>
+        </w:rPr>
+        <w:t>Path Calculations (Shortest/Longest/All)</w:t>
+      </w:r>
+    </w:p>
+    <w:p>
+      <w:r>
+        <w:rPr>
+          <w:b/>
+          <w:bCs/>
+          <w:highlight w:val="yellow"/>
+        </w:rPr>
+        <w:t>Q4.</w:t>
+      </w:r>
+      <w:r>
+        <w:rPr>
+          <w:highlight w:val="yellow"/>
+        </w:rPr>
+        <w:t xml:space="preserve"> Find the shortest path from Berlin to Munich and plot that path only.</w:t>
+      </w:r>
+      <w:r>
+        <w:t xml:space="preserve"> </w:t>
+      </w:r>
+      <w:r>
+        <w:br/>
+      </w:r>
+      <w:r>
+        <w:rPr>
+          <w:b/>
+          <w:bCs/>
+        </w:rPr>
+        <w:t>Q5.</w:t>
+      </w:r>
+      <w:r>
+        <w:t xml:space="preserve"> Draw the shortest path from Berlin to Stuttgart and plot that path only. </w:t>
+      </w:r>
+    </w:p>
+    <w:p>
+      <w:r>
+        <w:pict w14:anchorId="6AA78388">
+          <v:rect id="_x0000_i1026" style="width:468pt;height:1pt" o:hralign="center" o:hrstd="t" o:hr="t" fillcolor="#a0a0a0" stroked="f"/>
+        </w:pict>
+      </w:r>
+    </w:p>
+    <w:p>
+      <w:r>
+        <w:rPr>
+          <w:b/>
+          <w:bCs/>
+        </w:rPr>
+        <w:t>Q6.</w:t>
+      </w:r>
+      <w:r>
+        <w:t xml:space="preserve"> Show the longest path from Berlin to Stuttgart by total distance and return hop count and total distance. </w:t>
+      </w:r>
+    </w:p>
+    <w:p>
+      <w:r>
+        <w:pict w14:anchorId="376DD8FD">
+          <v:rect id="_x0000_i1027" style="width:468pt;height:1pt" o:hralign="center" o:hrstd="t" o:hr="t" fillcolor="#a0a0a0" stroked="f"/>
+        </w:pict>
+      </w:r>
+    </w:p>
+    <w:p>
+      <w:r>
+        <w:rPr>
+          <w:b/>
+          <w:bCs/>
+          <w:highlight w:val="yellow"/>
+        </w:rPr>
+        <w:t>Q7.</w:t>
+      </w:r>
+      <w:r>
+        <w:rPr>
+          <w:highlight w:val="yellow"/>
+        </w:rPr>
+        <w:t xml:space="preserve"> Among all paths between Berlin and Stuttgart, which path has the fewest hops? Return the path and hop count.</w:t>
+      </w:r>
+      <w:r>
+        <w:t xml:space="preserve"> </w:t>
+      </w:r>
+    </w:p>
+    <w:p>
+      <w:r>
+        <w:pict w14:anchorId="0C2A40EC">
+          <v:rect id="_x0000_i1028" style="width:468pt;height:1pt" o:hralign="center" o:hrstd="t" o:hr="t" fillcolor="#a0a0a0" stroked="f"/>
+        </w:pict>
+      </w:r>
+    </w:p>
+    <w:p>
+      <w:pPr>
+        <w:rPr>
+          <w:b/>
+          <w:bCs/>
+        </w:rPr>
+      </w:pPr>
+      <w:r>
+        <w:rPr>
+          <w:b/>
+          <w:bCs/>
+        </w:rPr>
+        <w:t xml:space="preserve">Graph </w:t>
+      </w:r>
+      <w:r>
+        <w:rPr>
+          <w:b/>
+          <w:bCs/>
+        </w:rPr>
+        <w:t>and Link Statistics</w:t>
+      </w:r>
+    </w:p>
+    <w:p>
+      <w:r>
+        <w:rPr>
+          <w:b/>
+          <w:bCs/>
+        </w:rPr>
+        <w:t>Q8.</w:t>
+      </w:r>
+      <w:r>
+        <w:t xml:space="preserve"> Which node has the highest degree in </w:t>
+      </w:r>
+      <w:proofErr w:type="gramStart"/>
+      <w:r>
+        <w:t>the current</w:t>
+      </w:r>
+      <w:proofErr w:type="gramEnd"/>
+      <w:r>
+        <w:t xml:space="preserve"> topology? Return the node id and degree</w:t>
+      </w:r>
+    </w:p>
+    <w:p>
+      <w:r>
+        <w:rPr>
+          <w:b/>
+          <w:bCs/>
+        </w:rPr>
+        <w:t>Q9.</w:t>
+      </w:r>
+      <w:r>
+        <w:t xml:space="preserve"> Which node has the lowest degree in the current topology? Return the node id and degree. </w:t>
+      </w:r>
+      <w:r>
+        <w:br/>
+      </w:r>
+      <w:r>
+        <w:rPr>
+          <w:b/>
+          <w:bCs/>
+        </w:rPr>
+        <w:t>Q10.</w:t>
+      </w:r>
+      <w:r>
+        <w:t xml:space="preserve"> Compute the average node degree, the minimum degree, and the maximum degree. </w:t>
+      </w:r>
+      <w:r>
+        <w:br/>
+      </w:r>
+      <w:r>
+        <w:rPr>
+          <w:b/>
+          <w:bCs/>
+        </w:rPr>
+        <w:t>Q11.</w:t>
+      </w:r>
+      <w:r>
+        <w:t xml:space="preserve"> Count how many nodes have degree 1. (fine)</w:t>
+      </w:r>
+      <w:r>
+        <w:br/>
+      </w:r>
+      <w:r>
+        <w:rPr>
+          <w:b/>
+          <w:bCs/>
+        </w:rPr>
+        <w:t>Q12.</w:t>
+      </w:r>
+      <w:r>
+        <w:t xml:space="preserve"> Count how many nodes have degree ≥ 3. (this one says parse error maybe we need the LLM to decide on this one)</w:t>
+      </w:r>
+      <w:r>
+        <w:br/>
+      </w:r>
+      <w:r>
+        <w:rPr>
+          <w:b/>
+          <w:bCs/>
+        </w:rPr>
+        <w:t>Q13.</w:t>
+      </w:r>
+      <w:r>
+        <w:t xml:space="preserve"> Is there any isolated node (degree 0)? Return true or false. (correct)</w:t>
+      </w:r>
+      <w:r>
+        <w:br/>
+      </w:r>
+      <w:r>
+        <w:rPr>
+          <w:b/>
+          <w:bCs/>
+          <w:highlight w:val="yellow"/>
+        </w:rPr>
+        <w:t>Q14.</w:t>
+      </w:r>
+      <w:r>
+        <w:rPr>
+          <w:highlight w:val="yellow"/>
+        </w:rPr>
+        <w:t xml:space="preserve"> Find the top 3 nodes by degree and return them in descending order.</w:t>
+      </w:r>
+      <w:r>
+        <w:t xml:space="preserve"> </w:t>
+      </w:r>
+      <w:r>
+        <w:br/>
+      </w:r>
+      <w:r>
+        <w:rPr>
+          <w:b/>
+          <w:bCs/>
+        </w:rPr>
+        <w:t>Q15.</w:t>
+      </w:r>
+      <w:r>
+        <w:t xml:space="preserve"> Compute the average shortest-path length of the topology in hops. </w:t>
+      </w:r>
+    </w:p>
+    <w:p>
+      <w:r>
+        <w:pict w14:anchorId="4C095D7F">
+          <v:rect id="_x0000_i1029" style="width:468pt;height:1pt" o:hralign="center" o:hrstd="t" o:hr="t" fillcolor="#a0a0a0" stroked="f"/>
+        </w:pict>
+      </w:r>
+    </w:p>
+    <w:p>
+      <w:pPr>
+        <w:rPr>
+          <w:highlight w:val="yellow"/>
+        </w:rPr>
+      </w:pPr>
+      <w:r>
+        <w:rPr>
+          <w:b/>
+          <w:bCs/>
+        </w:rPr>
+        <w:lastRenderedPageBreak/>
+        <w:t>Q16.</w:t>
+      </w:r>
+      <w:r>
+        <w:t xml:space="preserve"> Show ML links under 5 km and return a table (no plot). </w:t>
+      </w:r>
+      <w:r>
+        <w:br/>
+      </w:r>
+      <w:r>
+        <w:rPr>
+          <w:b/>
+          <w:bCs/>
+        </w:rPr>
+        <w:t>Q17.</w:t>
+      </w:r>
+      <w:r>
+        <w:t xml:space="preserve"> Show AL links under 10 km and return a table (no plot). </w:t>
+      </w:r>
+      <w:r>
+        <w:br/>
+      </w:r>
+      <w:r>
+        <w:rPr>
+          <w:b/>
+          <w:bCs/>
+        </w:rPr>
+        <w:t>Q18.</w:t>
+      </w:r>
+      <w:r>
+        <w:t xml:space="preserve"> Calculate the average ML link distance in km. </w:t>
+      </w:r>
+      <w:r>
+        <w:br/>
+      </w:r>
+      <w:r>
+        <w:rPr>
+          <w:b/>
+          <w:bCs/>
+        </w:rPr>
+        <w:t>Q19.</w:t>
+      </w:r>
+      <w:r>
+        <w:t xml:space="preserve"> Calculate the average AL link distance in km. </w:t>
+      </w:r>
+      <w:r>
+        <w:br/>
+      </w:r>
+      <w:r>
+        <w:rPr>
+          <w:b/>
+          <w:bCs/>
+        </w:rPr>
+        <w:t>Q20.</w:t>
+      </w:r>
+      <w:r>
+        <w:t xml:space="preserve"> Find the maximum ML link distance and plot only that edge highlighted. </w:t>
+      </w:r>
+      <w:r>
+        <w:br/>
+      </w:r>
+      <w:r>
+        <w:rPr>
+          <w:b/>
+          <w:bCs/>
+          <w:highlight w:val="yellow"/>
+        </w:rPr>
+        <w:t>Q21.</w:t>
+      </w:r>
+      <w:r>
+        <w:rPr>
+          <w:highlight w:val="yellow"/>
+        </w:rPr>
+        <w:t xml:space="preserve"> Return the 5 longest links in the topology with endpoints, </w:t>
+      </w:r>
+      <w:proofErr w:type="spellStart"/>
+      <w:r>
+        <w:rPr>
+          <w:highlight w:val="yellow"/>
+        </w:rPr>
+        <w:t>link_id</w:t>
+      </w:r>
+      <w:proofErr w:type="spellEnd"/>
+      <w:r>
+        <w:rPr>
+          <w:highlight w:val="yellow"/>
+        </w:rPr>
+        <w:t xml:space="preserve">, and </w:t>
+      </w:r>
+      <w:proofErr w:type="spellStart"/>
+      <w:r>
+        <w:rPr>
+          <w:highlight w:val="yellow"/>
+        </w:rPr>
+        <w:t>distance_km</w:t>
+      </w:r>
+      <w:proofErr w:type="spellEnd"/>
+      <w:r>
+        <w:rPr>
+          <w:highlight w:val="yellow"/>
+        </w:rPr>
+        <w:t xml:space="preserve">. </w:t>
+      </w:r>
+    </w:p>
+    <w:p>
+      <w:r>
+        <w:rPr>
+          <w:highlight w:val="yellow"/>
+        </w:rPr>
+        <w:pict w14:anchorId="1E54C115">
+          <v:rect id="_x0000_i1030" style="width:468pt;height:1pt" o:hralign="center" o:hrstd="t" o:hr="t" fillcolor="#a0a0a0" stroked="f"/>
+        </w:pict>
+      </w:r>
+    </w:p>
+    <w:p>
+      <w:pPr>
+        <w:rPr>
+          <w:b/>
+          <w:bCs/>
+        </w:rPr>
+      </w:pPr>
+      <w:r>
+        <w:rPr>
+          <w:b/>
+          <w:bCs/>
+        </w:rPr>
+        <w:t>Equipment (deployment auto-triggered)</w:t>
+      </w:r>
+    </w:p>
+    <w:p>
+      <w:r>
+        <w:rPr>
+          <w:b/>
+          <w:bCs/>
+        </w:rPr>
+        <w:t>Q22.</w:t>
+      </w:r>
+      <w:r>
+        <w:t xml:space="preserve"> Deploy network equipment and then show a summary table for node equipment (no plot). </w:t>
+      </w:r>
+      <w:r>
+        <w:br/>
+      </w:r>
+      <w:r>
+        <w:rPr>
+          <w:b/>
+          <w:bCs/>
+        </w:rPr>
+        <w:t>Q23.</w:t>
+      </w:r>
+      <w:r>
+        <w:t xml:space="preserve"> After deploying equipment, how many ROADMs were placed in total? </w:t>
+      </w:r>
+    </w:p>
+    <w:p>
+      <w:r>
+        <w:rPr>
+          <w:b/>
+          <w:bCs/>
+        </w:rPr>
+        <w:t>Q24.</w:t>
+      </w:r>
+      <w:r>
+        <w:t xml:space="preserve"> After deploying equipment, how many </w:t>
+      </w:r>
+      <w:proofErr w:type="spellStart"/>
+      <w:r>
+        <w:t>TRx</w:t>
+      </w:r>
+      <w:proofErr w:type="spellEnd"/>
+      <w:r>
+        <w:t xml:space="preserve"> elements were placed in total?</w:t>
+      </w:r>
+      <w:r>
+        <w:br/>
+      </w:r>
+      <w:r>
+        <w:rPr>
+          <w:b/>
+          <w:bCs/>
+        </w:rPr>
+        <w:t>Q25.</w:t>
+      </w:r>
+      <w:r>
+        <w:t xml:space="preserve"> After deploying equipment, count the total number of ILAs across all links.</w:t>
+      </w:r>
+      <w:r>
+        <w:br/>
+      </w:r>
+      <w:r>
+        <w:rPr>
+          <w:b/>
+          <w:bCs/>
+        </w:rPr>
+        <w:t>Q26.</w:t>
+      </w:r>
+      <w:r>
+        <w:t xml:space="preserve"> After deploying equipment, list all links that have an ILA deployed (link endpoints and equipment list).</w:t>
+      </w:r>
+      <w:r>
+        <w:br/>
+      </w:r>
+      <w:r>
+        <w:rPr>
+          <w:b/>
+          <w:bCs/>
+        </w:rPr>
+        <w:t>Q27.</w:t>
+      </w:r>
+      <w:r>
+        <w:t xml:space="preserve"> After deploying equipment, list all links that have a </w:t>
+      </w:r>
+      <w:proofErr w:type="spellStart"/>
+      <w:r>
+        <w:t>PreAmp</w:t>
+      </w:r>
+      <w:proofErr w:type="spellEnd"/>
+      <w:r>
+        <w:t xml:space="preserve"> deployed (link endpoints and equipment list).</w:t>
+      </w:r>
+      <w:r>
+        <w:br/>
+      </w:r>
+      <w:r>
+        <w:rPr>
+          <w:b/>
+          <w:bCs/>
+        </w:rPr>
+        <w:t>Q28.</w:t>
+      </w:r>
+      <w:r>
+        <w:t xml:space="preserve"> After deploying equipment, list all links that have an Amp deployed (link endpoints and equipment list).</w:t>
+      </w:r>
+    </w:p>
+    <w:p>
+      <w:r>
+        <w:pict w14:anchorId="34800458">
+          <v:rect id="_x0000_i1031" style="width:468pt;height:1pt" o:hralign="center" o:hrstd="t" o:hr="t" fillcolor="#a0a0a0" stroked="f"/>
+        </w:pict>
+      </w:r>
+    </w:p>
+    <w:p>
+      <w:pPr>
+        <w:rPr>
+          <w:b/>
+          <w:bCs/>
+        </w:rPr>
+      </w:pPr>
+    </w:p>
+    <w:p>
+      <w:pPr>
+        <w:rPr>
+          <w:b/>
+          <w:bCs/>
+        </w:rPr>
+      </w:pPr>
+    </w:p>
+    <w:p>
+      <w:pPr>
+        <w:rPr>
+          <w:b/>
+          <w:bCs/>
+        </w:rPr>
+      </w:pPr>
+    </w:p>
+    <w:p>
+      <w:pPr>
+        <w:rPr>
+          <w:b/>
+          <w:bCs/>
+        </w:rPr>
+      </w:pPr>
+    </w:p>
+    <w:p>
+      <w:pPr>
+        <w:rPr>
+          <w:b/>
+          <w:bCs/>
+        </w:rPr>
+      </w:pPr>
+    </w:p>
+    <w:p>
+      <w:pPr>
+        <w:rPr>
+          <w:b/>
+          <w:bCs/>
+        </w:rPr>
+      </w:pPr>
+    </w:p>
+    <w:p>
+      <w:pPr>
+        <w:rPr>
+          <w:b/>
+          <w:bCs/>
+        </w:rPr>
+      </w:pPr>
+    </w:p>
+    <w:p>
+      <w:pPr>
+        <w:rPr>
+          <w:b/>
+          <w:bCs/>
+        </w:rPr>
+      </w:pPr>
+    </w:p>
+    <w:p>
+      <w:pPr>
+        <w:rPr>
+          <w:b/>
+          <w:bCs/>
+        </w:rPr>
+      </w:pPr>
+    </w:p>
+    <w:p>
+      <w:pPr>
+        <w:rPr>
+          <w:b/>
+          <w:bCs/>
+        </w:rPr>
+      </w:pPr>
+      <w:r>
+        <w:rPr>
+          <w:b/>
+          <w:bCs/>
+        </w:rPr>
+        <w:t>Explanatory</w:t>
+      </w:r>
+    </w:p>
+    <w:p>
+      <w:pPr>
+        <w:rPr>
+          <w:b/>
+          <w:bCs/>
+        </w:rPr>
+      </w:pPr>
+      <w:r>
+        <w:rPr>
+          <w:b/>
+          <w:bCs/>
+        </w:rPr>
+        <w:lastRenderedPageBreak/>
+        <w:t xml:space="preserve">Propagation delay </w:t>
+      </w:r>
+    </w:p>
+    <w:p>
+      <w:r>
+        <w:rPr>
+          <w:b/>
+          <w:bCs/>
+        </w:rPr>
+        <w:t>Q29.</w:t>
+      </w:r>
+      <w:r>
+        <w:t xml:space="preserve"> Propagation delay from Berlin to Munich. </w:t>
+      </w:r>
+    </w:p>
+    <w:p>
+      <w:r>
+        <w:rPr>
+          <w:b/>
+          <w:bCs/>
+        </w:rPr>
+        <w:t>Q30.</w:t>
+      </w:r>
+      <w:r>
+        <w:t xml:space="preserve"> Which fiber type gives the minimum propagation delay from Berlin to Stuttgart? </w:t>
+      </w:r>
+      <w:r>
+        <w:br/>
+      </w:r>
+      <w:r>
+        <w:rPr>
+          <w:b/>
+          <w:bCs/>
+          <w:highlight w:val="yellow"/>
+        </w:rPr>
+        <w:t>Q31.</w:t>
+      </w:r>
+      <w:r>
+        <w:rPr>
+          <w:highlight w:val="yellow"/>
+        </w:rPr>
+        <w:t xml:space="preserve"> If we </w:t>
+      </w:r>
+      <w:proofErr w:type="gramStart"/>
+      <w:r>
+        <w:rPr>
+          <w:highlight w:val="yellow"/>
+        </w:rPr>
+        <w:t>have to</w:t>
+      </w:r>
+      <w:proofErr w:type="gramEnd"/>
+      <w:r>
+        <w:rPr>
+          <w:highlight w:val="yellow"/>
+        </w:rPr>
+        <w:t xml:space="preserve"> deploy HCF on only 2 links in the topology, what are the best links to minimize propagation delay?</w:t>
+      </w:r>
+      <w:r>
+        <w:t xml:space="preserve"> </w:t>
+      </w:r>
+    </w:p>
+    <w:p>
+      <w:r>
+        <w:pict w14:anchorId="2E3362E9">
+          <v:rect id="_x0000_i1032" style="width:468pt;height:1pt" o:hralign="center" o:hrstd="t" o:hr="t" fillcolor="#a0a0a0" stroked="f"/>
+        </w:pict>
+      </w:r>
+    </w:p>
+    <w:p>
+      <w:pPr>
+        <w:rPr>
+          <w:b/>
+          <w:bCs/>
+        </w:rPr>
+      </w:pPr>
+      <w:r>
+        <w:rPr>
+          <w:b/>
+          <w:bCs/>
+        </w:rPr>
+        <w:t>Path Finding</w:t>
+      </w:r>
+    </w:p>
+    <w:p>
+      <w:r>
+        <w:rPr>
+          <w:b/>
+          <w:bCs/>
+          <w:highlight w:val="yellow"/>
+        </w:rPr>
+        <w:t>Q32.</w:t>
+      </w:r>
+      <w:r>
+        <w:rPr>
+          <w:highlight w:val="yellow"/>
+        </w:rPr>
+        <w:t xml:space="preserve"> From Berlin to Stuttgart, what possible route has the minimum number of ILAs?</w:t>
+      </w:r>
+      <w:r>
+        <w:br/>
+      </w:r>
+      <w:r>
+        <w:rPr>
+          <w:b/>
+          <w:bCs/>
+        </w:rPr>
+        <w:t>Q33.</w:t>
+      </w:r>
+      <w:r>
+        <w:t xml:space="preserve"> From Berlin to Stuttgart, which links have ILAs ≥ 4? List all possible paths that include such links</w:t>
       </w:r>
     </w:p>
     <w:p/>
-    <w:p>
-      <w:r>
-        <w:t xml:space="preserve">    "Q4: Show the shortest path from M4 to M7 and plot that path only (not the full topology).",</w:t>
-      </w:r>
-    </w:p>
-    <w:p>
-      <w:r>
-        <w:t xml:space="preserve">    "Q5: Show the shortest path from M2 to M7 and plot that path only (not the full topology).",</w:t>
-      </w:r>
-    </w:p>
-    <w:p>
-      <w:r>
-        <w:t xml:space="preserve">    "Q6: Show the shortest path from M1 to M4 and plot that path only (not the full topology).",</w:t>
-      </w:r>
-    </w:p>
-    <w:p>
-      <w:r>
-        <w:t xml:space="preserve">    "Q7: Show the longest path from M5 to M7 (by total distance) and return hop count and total distance.",</w:t>
-      </w:r>
-    </w:p>
-    <w:p>
-      <w:r>
-        <w:t xml:space="preserve">    "Q8: Show the longest path from M3 to M4 (by total distance) and return hop count and total distance.",</w:t>
-      </w:r>
-    </w:p>
-    <w:p>
-      <w:r>
-        <w:t xml:space="preserve">    "Q9: List all paths between M1 and M2 (no plot) and return how many such paths exist.",</w:t>
-      </w:r>
-    </w:p>
-    <w:p>
-      <w:r>
-        <w:t xml:space="preserve">    "Q10: Among all paths between M5 and M7, which path has the fewest hops? Return the path and hop count.",</w:t>
-      </w:r>
-    </w:p>
-    <w:p/>
-    <w:p>
-      <w:r>
-        <w:t xml:space="preserve">    "Q11: Which node has the highest degree in the current topology? Return the node id and degree.",</w:t>
-      </w:r>
-    </w:p>
-    <w:p>
-      <w:r>
-        <w:t xml:space="preserve">    "Q12: Which node has the lowest degree? Return the node id and degree.",</w:t>
-      </w:r>
-    </w:p>
-    <w:p>
-      <w:r>
-        <w:t xml:space="preserve">    "Q13: Compute the average node degree, the minimum degree, and the maximum degree.",</w:t>
-      </w:r>
-    </w:p>
-    <w:p>
-      <w:r>
-        <w:t xml:space="preserve">    "Q14: Count how many nodes have degree 1.",</w:t>
-      </w:r>
-    </w:p>
-    <w:p>
-      <w:r>
-        <w:t xml:space="preserve">    "Q15: Count how many nodes have degree &gt;= 3.",</w:t>
-      </w:r>
-    </w:p>
-    <w:p>
-      <w:r>
-        <w:t xml:space="preserve">    "Q16: Is there any isolated node (degree 0)? Return true/false.",</w:t>
-      </w:r>
-    </w:p>
-    <w:p>
-      <w:r>
-        <w:t xml:space="preserve">    "Q17: Find the top 3 nodes by degree and return them in descending order.",</w:t>
-      </w:r>
-    </w:p>
-    <w:p>
-      <w:r>
-        <w:t xml:space="preserve">    "Q19: Compute the average shortest-path length of the topology (in hops).",</w:t>
-      </w:r>
-    </w:p>
-    <w:p/>
-    <w:p>
-      <w:r>
-        <w:t xml:space="preserve">    "Q25: Show ML links under 5 km (return a table, no plot).",</w:t>
-      </w:r>
-    </w:p>
-    <w:p>
-      <w:r>
-        <w:t xml:space="preserve">    "Q26: Show AL links under 10 km (return a table, no plot).",</w:t>
-      </w:r>
-    </w:p>
-    <w:p>
-      <w:r>
-        <w:t xml:space="preserve">    "Q27: Calculate average ML link distance (km).",</w:t>
-      </w:r>
-    </w:p>
-    <w:p>
-      <w:r>
-        <w:t xml:space="preserve">    "Q28: Calculate average AL link distance (km).",</w:t>
-      </w:r>
-    </w:p>
-    <w:p>
-      <w:r>
-        <w:t xml:space="preserve">    "Q29: Find maximum ML link distance and plot only that edge highlighted.",</w:t>
-      </w:r>
-    </w:p>
-    <w:p>
-      <w:r>
-        <w:t xml:space="preserve">    "Q30: Return the 5 longest links in the topology (any type) with endpoints, link_id, and distance_km.",</w:t>
-      </w:r>
-    </w:p>
-    <w:p/>
-    <w:p>
-      <w:r>
-        <w:t xml:space="preserve">    "Q31: Deploy network equipment and then show a summary table for node equipment (no plot).",</w:t>
-      </w:r>
-    </w:p>
-    <w:p>
-      <w:r>
-        <w:t xml:space="preserve">    "Q32: After deploying equipment, how many ROADMs were placed in total? Return a scalar count.",</w:t>
-      </w:r>
-    </w:p>
-    <w:p>
-      <w:r>
-        <w:t xml:space="preserve">    "Q33: After deploying equipment, how many TRx elements were placed in total? Return a scalar count.",</w:t>
-      </w:r>
-    </w:p>
-    <w:p>
-      <w:r>
-        <w:t xml:space="preserve">    "Q34: After deploying equipment, count the total number of ILAs across all links.",</w:t>
-      </w:r>
-    </w:p>
-    <w:p>
-      <w:r>
-        <w:t xml:space="preserve">    "Q35: After deploying equipment, list all links that have an ILA deployed (link endpoints + equipment list).",</w:t>
-      </w:r>
-    </w:p>
-    <w:p>
-      <w:r>
-        <w:t xml:space="preserve">    "Q36: After deploying equipment, list all links that have a PreAmp deployed (link endpoints + equipment list).",</w:t>
-      </w:r>
-    </w:p>
-    <w:p>
-      <w:r>
-        <w:t xml:space="preserve">    "Q37: After deploying equipment, list all links that have an Amp deployed (link endpoints + equipment list).",</w:t>
-      </w:r>
-    </w:p>
     <w:sectPr>
       <w:pgSz w:w="12240" w:h="15840"/>
       <w:pgMar w:top="1440" w:right="1440" w:bottom="1440" w:left="1440" w:header="720" w:footer="720" w:gutter="0"/>
@@ -579,7 +1208,7 @@
     <w:link w:val="Heading1Char"/>
     <w:uiPriority w:val="9"/>
     <w:qFormat/>
-    <w:rsid w:val="002D5013"/>
+    <w:rsid w:val="00C27BBD"/>
     <w:pPr>
       <w:keepNext/>
       <w:keepLines/>
@@ -602,7 +1231,7 @@
     <w:semiHidden/>
     <w:unhideWhenUsed/>
     <w:qFormat/>
-    <w:rsid w:val="002D5013"/>
+    <w:rsid w:val="00C27BBD"/>
     <w:pPr>
       <w:keepNext/>
       <w:keepLines/>
@@ -625,7 +1254,7 @@
     <w:semiHidden/>
     <w:unhideWhenUsed/>
     <w:qFormat/>
-    <w:rsid w:val="002D5013"/>
+    <w:rsid w:val="00C27BBD"/>
     <w:pPr>
       <w:keepNext/>
       <w:keepLines/>
@@ -648,7 +1277,7 @@
     <w:semiHidden/>
     <w:unhideWhenUsed/>
     <w:qFormat/>
-    <w:rsid w:val="002D5013"/>
+    <w:rsid w:val="00C27BBD"/>
     <w:pPr>
       <w:keepNext/>
       <w:keepLines/>
@@ -671,7 +1300,7 @@
     <w:semiHidden/>
     <w:unhideWhenUsed/>
     <w:qFormat/>
-    <w:rsid w:val="002D5013"/>
+    <w:rsid w:val="00C27BBD"/>
     <w:pPr>
       <w:keepNext/>
       <w:keepLines/>
@@ -692,7 +1321,7 @@
     <w:semiHidden/>
     <w:unhideWhenUsed/>
     <w:qFormat/>
-    <w:rsid w:val="002D5013"/>
+    <w:rsid w:val="00C27BBD"/>
     <w:pPr>
       <w:keepNext/>
       <w:keepLines/>
@@ -715,7 +1344,7 @@
     <w:semiHidden/>
     <w:unhideWhenUsed/>
     <w:qFormat/>
-    <w:rsid w:val="002D5013"/>
+    <w:rsid w:val="00C27BBD"/>
     <w:pPr>
       <w:keepNext/>
       <w:keepLines/>
@@ -736,7 +1365,7 @@
     <w:semiHidden/>
     <w:unhideWhenUsed/>
     <w:qFormat/>
-    <w:rsid w:val="002D5013"/>
+    <w:rsid w:val="00C27BBD"/>
     <w:pPr>
       <w:keepNext/>
       <w:keepLines/>
@@ -759,7 +1388,7 @@
     <w:semiHidden/>
     <w:unhideWhenUsed/>
     <w:qFormat/>
-    <w:rsid w:val="002D5013"/>
+    <w:rsid w:val="00C27BBD"/>
     <w:pPr>
       <w:keepNext/>
       <w:keepLines/>
@@ -803,7 +1432,7 @@
     <w:basedOn w:val="DefaultParagraphFont"/>
     <w:link w:val="Heading1"/>
     <w:uiPriority w:val="9"/>
-    <w:rsid w:val="002D5013"/>
+    <w:rsid w:val="00C27BBD"/>
     <w:rPr>
       <w:rFonts w:asciiTheme="majorHAnsi" w:eastAsiaTheme="majorEastAsia" w:hAnsiTheme="majorHAnsi" w:cstheme="majorBidi"/>
       <w:color w:val="0F4761" w:themeColor="accent1" w:themeShade="BF"/>
@@ -817,7 +1446,7 @@
     <w:link w:val="Heading2"/>
     <w:uiPriority w:val="9"/>
     <w:semiHidden/>
-    <w:rsid w:val="002D5013"/>
+    <w:rsid w:val="00C27BBD"/>
     <w:rPr>
       <w:rFonts w:asciiTheme="majorHAnsi" w:eastAsiaTheme="majorEastAsia" w:hAnsiTheme="majorHAnsi" w:cstheme="majorBidi"/>
       <w:color w:val="0F4761" w:themeColor="accent1" w:themeShade="BF"/>
@@ -831,7 +1460,7 @@
     <w:link w:val="Heading3"/>
     <w:uiPriority w:val="9"/>
     <w:semiHidden/>
-    <w:rsid w:val="002D5013"/>
+    <w:rsid w:val="00C27BBD"/>
     <w:rPr>
       <w:rFonts w:eastAsiaTheme="majorEastAsia" w:cstheme="majorBidi"/>
       <w:color w:val="0F4761" w:themeColor="accent1" w:themeShade="BF"/>
@@ -845,7 +1474,7 @@
     <w:link w:val="Heading4"/>
     <w:uiPriority w:val="9"/>
     <w:semiHidden/>
-    <w:rsid w:val="002D5013"/>
+    <w:rsid w:val="00C27BBD"/>
     <w:rPr>
       <w:rFonts w:eastAsiaTheme="majorEastAsia" w:cstheme="majorBidi"/>
       <w:i/>
@@ -859,7 +1488,7 @@
     <w:link w:val="Heading5"/>
     <w:uiPriority w:val="9"/>
     <w:semiHidden/>
-    <w:rsid w:val="002D5013"/>
+    <w:rsid w:val="00C27BBD"/>
     <w:rPr>
       <w:rFonts w:eastAsiaTheme="majorEastAsia" w:cstheme="majorBidi"/>
       <w:color w:val="0F4761" w:themeColor="accent1" w:themeShade="BF"/>
@@ -871,7 +1500,7 @@
     <w:link w:val="Heading6"/>
     <w:uiPriority w:val="9"/>
     <w:semiHidden/>
-    <w:rsid w:val="002D5013"/>
+    <w:rsid w:val="00C27BBD"/>
     <w:rPr>
       <w:rFonts w:eastAsiaTheme="majorEastAsia" w:cstheme="majorBidi"/>
       <w:i/>
@@ -885,7 +1514,7 @@
     <w:link w:val="Heading7"/>
     <w:uiPriority w:val="9"/>
     <w:semiHidden/>
-    <w:rsid w:val="002D5013"/>
+    <w:rsid w:val="00C27BBD"/>
     <w:rPr>
       <w:rFonts w:eastAsiaTheme="majorEastAsia" w:cstheme="majorBidi"/>
       <w:color w:val="595959" w:themeColor="text1" w:themeTint="A6"/>
@@ -897,7 +1526,7 @@
     <w:link w:val="Heading8"/>
     <w:uiPriority w:val="9"/>
     <w:semiHidden/>
-    <w:rsid w:val="002D5013"/>
+    <w:rsid w:val="00C27BBD"/>
     <w:rPr>
       <w:rFonts w:eastAsiaTheme="majorEastAsia" w:cstheme="majorBidi"/>
       <w:i/>
@@ -911,7 +1540,7 @@
     <w:link w:val="Heading9"/>
     <w:uiPriority w:val="9"/>
     <w:semiHidden/>
-    <w:rsid w:val="002D5013"/>
+    <w:rsid w:val="00C27BBD"/>
     <w:rPr>
       <w:rFonts w:eastAsiaTheme="majorEastAsia" w:cstheme="majorBidi"/>
       <w:color w:val="272727" w:themeColor="text1" w:themeTint="D8"/>
@@ -924,7 +1553,7 @@
     <w:link w:val="TitleChar"/>
     <w:uiPriority w:val="10"/>
     <w:qFormat/>
-    <w:rsid w:val="002D5013"/>
+    <w:rsid w:val="00C27BBD"/>
     <w:pPr>
       <w:spacing w:after="80" w:line="240" w:lineRule="auto"/>
       <w:contextualSpacing/>
@@ -942,7 +1571,7 @@
     <w:basedOn w:val="DefaultParagraphFont"/>
     <w:link w:val="Title"/>
     <w:uiPriority w:val="10"/>
-    <w:rsid w:val="002D5013"/>
+    <w:rsid w:val="00C27BBD"/>
     <w:rPr>
       <w:rFonts w:asciiTheme="majorHAnsi" w:eastAsiaTheme="majorEastAsia" w:hAnsiTheme="majorHAnsi" w:cstheme="majorBidi"/>
       <w:spacing w:val="-10"/>
@@ -958,7 +1587,7 @@
     <w:link w:val="SubtitleChar"/>
     <w:uiPriority w:val="11"/>
     <w:qFormat/>
-    <w:rsid w:val="002D5013"/>
+    <w:rsid w:val="00C27BBD"/>
     <w:pPr>
       <w:numPr>
         <w:ilvl w:val="1"/>
@@ -977,7 +1606,7 @@
     <w:basedOn w:val="DefaultParagraphFont"/>
     <w:link w:val="Subtitle"/>
     <w:uiPriority w:val="11"/>
-    <w:rsid w:val="002D5013"/>
+    <w:rsid w:val="00C27BBD"/>
     <w:rPr>
       <w:rFonts w:eastAsiaTheme="majorEastAsia" w:cstheme="majorBidi"/>
       <w:color w:val="595959" w:themeColor="text1" w:themeTint="A6"/>
@@ -993,7 +1622,7 @@
     <w:link w:val="QuoteChar"/>
     <w:uiPriority w:val="29"/>
     <w:qFormat/>
-    <w:rsid w:val="002D5013"/>
+    <w:rsid w:val="00C27BBD"/>
     <w:pPr>
       <w:spacing w:before="160"/>
       <w:jc w:val="center"/>
@@ -1009,7 +1638,7 @@
     <w:basedOn w:val="DefaultParagraphFont"/>
     <w:link w:val="Quote"/>
     <w:uiPriority w:val="29"/>
-    <w:rsid w:val="002D5013"/>
+    <w:rsid w:val="00C27BBD"/>
     <w:rPr>
       <w:i/>
       <w:iCs/>
@@ -1021,7 +1650,7 @@
     <w:basedOn w:val="Normal"/>
     <w:uiPriority w:val="34"/>
     <w:qFormat/>
-    <w:rsid w:val="002D5013"/>
+    <w:rsid w:val="00C27BBD"/>
     <w:pPr>
       <w:ind w:left="720"/>
       <w:contextualSpacing/>
@@ -1032,7 +1661,7 @@
     <w:basedOn w:val="DefaultParagraphFont"/>
     <w:uiPriority w:val="21"/>
     <w:qFormat/>
-    <w:rsid w:val="002D5013"/>
+    <w:rsid w:val="00C27BBD"/>
     <w:rPr>
       <w:i/>
       <w:iCs/>
@@ -1046,7 +1675,7 @@
     <w:link w:val="IntenseQuoteChar"/>
     <w:uiPriority w:val="30"/>
     <w:qFormat/>
-    <w:rsid w:val="002D5013"/>
+    <w:rsid w:val="00C27BBD"/>
     <w:pPr>
       <w:pBdr>
         <w:top w:val="single" w:sz="4" w:space="10" w:color="0F4761" w:themeColor="accent1" w:themeShade="BF"/>
@@ -1067,7 +1696,7 @@
     <w:basedOn w:val="DefaultParagraphFont"/>
     <w:link w:val="IntenseQuote"/>
     <w:uiPriority w:val="30"/>
-    <w:rsid w:val="002D5013"/>
+    <w:rsid w:val="00C27BBD"/>
     <w:rPr>
       <w:i/>
       <w:iCs/>
@@ -1079,7 +1708,7 @@
     <w:basedOn w:val="DefaultParagraphFont"/>
     <w:uiPriority w:val="32"/>
     <w:qFormat/>
-    <w:rsid w:val="002D5013"/>
+    <w:rsid w:val="00C27BBD"/>
     <w:rPr>
       <w:b/>
       <w:bCs/>

</xml_diff>